<commit_message>
Update Anotações das aulas POO2.docx
</commit_message>
<xml_diff>
--- a/Programação Orientada a Objetos II/Anotações das aulas POO2.docx
+++ b/Programação Orientada a Objetos II/Anotações das aulas POO2.docx
@@ -965,12 +965,14 @@
         <w:rPr>
           <w:sz w:val="48"/>
           <w:szCs w:val="48"/>
-        </w:rPr>
-      </w:pPr>
-      <w:r>
-        <w:rPr>
-          <w:sz w:val="48"/>
-          <w:szCs w:val="48"/>
+          <w:lang w:val="en-US"/>
+        </w:rPr>
+      </w:pPr>
+      <w:r>
+        <w:rPr>
+          <w:sz w:val="48"/>
+          <w:szCs w:val="48"/>
+          <w:lang w:val="en-US"/>
         </w:rPr>
         <w:t>Basic</w:t>
       </w:r>
@@ -980,6 +982,33 @@
         <w:rPr>
           <w:sz w:val="48"/>
           <w:szCs w:val="48"/>
+          <w:lang w:val="en-US"/>
+        </w:rPr>
+      </w:pPr>
+      <w:r>
+        <w:rPr>
+          <w:sz w:val="48"/>
+          <w:szCs w:val="48"/>
+          <w:lang w:val="en-US"/>
+        </w:rPr>
+        <w:t>One-liners two-liners</w:t>
+      </w:r>
+    </w:p>
+    <w:p>
+      <w:pPr>
+        <w:rPr>
+          <w:sz w:val="48"/>
+          <w:szCs w:val="48"/>
+          <w:lang w:val="en-US"/>
+        </w:rPr>
+      </w:pPr>
+    </w:p>
+    <w:p>
+      <w:pPr>
+        <w:rPr>
+          <w:sz w:val="48"/>
+          <w:szCs w:val="48"/>
+          <w:lang w:val="en-US"/>
         </w:rPr>
       </w:pPr>
       <w:proofErr w:type="spellStart"/>
@@ -987,55 +1016,18 @@
         <w:rPr>
           <w:sz w:val="48"/>
           <w:szCs w:val="48"/>
-        </w:rPr>
-        <w:t>One-liners</w:t>
+          <w:lang w:val="en-US"/>
+        </w:rPr>
+        <w:t>Comentários</w:t>
       </w:r>
       <w:proofErr w:type="spellEnd"/>
-      <w:r>
-        <w:rPr>
-          <w:sz w:val="48"/>
-          <w:szCs w:val="48"/>
-        </w:rPr>
-        <w:t xml:space="preserve"> </w:t>
-      </w:r>
-      <w:proofErr w:type="spellStart"/>
-      <w:r>
-        <w:rPr>
-          <w:sz w:val="48"/>
-          <w:szCs w:val="48"/>
-        </w:rPr>
-        <w:t>two-liners</w:t>
-      </w:r>
-      <w:proofErr w:type="spellEnd"/>
-    </w:p>
-    <w:p>
-      <w:pPr>
-        <w:rPr>
-          <w:sz w:val="48"/>
-          <w:szCs w:val="48"/>
-        </w:rPr>
-      </w:pPr>
-    </w:p>
-    <w:p>
-      <w:pPr>
-        <w:rPr>
-          <w:sz w:val="48"/>
-          <w:szCs w:val="48"/>
-        </w:rPr>
-      </w:pPr>
-      <w:r>
-        <w:rPr>
-          <w:sz w:val="48"/>
-          <w:szCs w:val="48"/>
-        </w:rPr>
-        <w:t>Comentários</w:t>
-      </w:r>
-    </w:p>
-    <w:p>
-      <w:pPr>
-        <w:rPr>
-          <w:sz w:val="48"/>
-          <w:szCs w:val="48"/>
+    </w:p>
+    <w:p>
+      <w:pPr>
+        <w:rPr>
+          <w:sz w:val="48"/>
+          <w:szCs w:val="48"/>
+          <w:lang w:val="en-US"/>
         </w:rPr>
       </w:pPr>
     </w:p>
@@ -1204,6 +1196,29 @@
           <w:szCs w:val="48"/>
         </w:rPr>
       </w:pPr>
+      <w:r>
+        <w:rPr>
+          <w:sz w:val="48"/>
+          <w:szCs w:val="48"/>
+        </w:rPr>
+        <w:t>Classe e objeto</w:t>
+      </w:r>
+    </w:p>
+    <w:p>
+      <w:pPr>
+        <w:rPr>
+          <w:sz w:val="48"/>
+          <w:szCs w:val="48"/>
+        </w:rPr>
+      </w:pPr>
+    </w:p>
+    <w:p>
+      <w:pPr>
+        <w:rPr>
+          <w:sz w:val="48"/>
+          <w:szCs w:val="48"/>
+        </w:rPr>
+      </w:pPr>
     </w:p>
     <w:p>
       <w:pPr>
@@ -2365,7 +2380,21 @@
           <w:sz w:val="48"/>
           <w:szCs w:val="48"/>
         </w:rPr>
-        <w:t xml:space="preserve">Usando o conceito de POO, desenvolver dentro do Python uma classe chamada conta que deverá conter os atributos, saldo, </w:t>
+        <w:t xml:space="preserve">Usando o conceito de POO, desenvolver dentro do Python uma classe chamada </w:t>
+      </w:r>
+      <w:r>
+        <w:rPr>
+          <w:sz w:val="48"/>
+          <w:szCs w:val="48"/>
+        </w:rPr>
+        <w:t>C</w:t>
+      </w:r>
+      <w:r>
+        <w:rPr>
+          <w:sz w:val="48"/>
+          <w:szCs w:val="48"/>
+        </w:rPr>
+        <w:t xml:space="preserve">onta que deverá conter os atributos, saldo, </w:t>
       </w:r>
       <w:proofErr w:type="spellStart"/>
       <w:r>
@@ -2596,6 +2625,2021 @@
         </w:rPr>
         <w:t>__</w:t>
       </w:r>
+    </w:p>
+    <w:p>
+      <w:pPr>
+        <w:rPr>
+          <w:sz w:val="48"/>
+          <w:szCs w:val="48"/>
+        </w:rPr>
+      </w:pPr>
+    </w:p>
+    <w:p>
+      <w:pPr>
+        <w:rPr>
+          <w:sz w:val="48"/>
+          <w:szCs w:val="48"/>
+        </w:rPr>
+      </w:pPr>
+      <w:hyperlink r:id="rId28" w:history="1">
+        <w:r>
+          <w:rPr>
+            <w:rStyle w:val="Hyperlink"/>
+            <w:sz w:val="48"/>
+            <w:szCs w:val="48"/>
+          </w:rPr>
+          <w:t>https://repl.it/@baciotti/</w:t>
+        </w:r>
+      </w:hyperlink>
+    </w:p>
+    <w:p>
+      <w:pPr>
+        <w:rPr>
+          <w:sz w:val="48"/>
+          <w:szCs w:val="48"/>
+        </w:rPr>
+      </w:pPr>
+    </w:p>
+    <w:p>
+      <w:pPr>
+        <w:rPr>
+          <w:sz w:val="48"/>
+          <w:szCs w:val="48"/>
+        </w:rPr>
+      </w:pPr>
+      <w:hyperlink r:id="rId29" w:history="1">
+        <w:r>
+          <w:rPr>
+            <w:rStyle w:val="Hyperlink"/>
+            <w:sz w:val="48"/>
+            <w:szCs w:val="48"/>
+          </w:rPr>
+          <w:t>https://repl.it/@baciotti/AtividadeExtra</w:t>
+        </w:r>
+      </w:hyperlink>
+    </w:p>
+    <w:p>
+      <w:pPr>
+        <w:rPr>
+          <w:sz w:val="48"/>
+          <w:szCs w:val="48"/>
+        </w:rPr>
+      </w:pPr>
+    </w:p>
+    <w:p>
+      <w:pPr>
+        <w:rPr>
+          <w:sz w:val="48"/>
+          <w:szCs w:val="48"/>
+        </w:rPr>
+      </w:pPr>
+      <w:proofErr w:type="spellStart"/>
+      <w:r>
+        <w:rPr>
+          <w:sz w:val="48"/>
+          <w:szCs w:val="48"/>
+        </w:rPr>
+        <w:t>SQLite</w:t>
+      </w:r>
+      <w:proofErr w:type="spellEnd"/>
+      <w:r>
+        <w:rPr>
+          <w:sz w:val="48"/>
+          <w:szCs w:val="48"/>
+        </w:rPr>
+        <w:t xml:space="preserve"> </w:t>
+      </w:r>
+    </w:p>
+    <w:p>
+      <w:pPr>
+        <w:rPr>
+          <w:sz w:val="48"/>
+          <w:szCs w:val="48"/>
+          <w:lang w:val="en-US"/>
+        </w:rPr>
+      </w:pPr>
+      <w:r>
+        <w:rPr>
+          <w:sz w:val="48"/>
+          <w:szCs w:val="48"/>
+        </w:rPr>
+        <w:tab/>
+      </w:r>
+      <w:proofErr w:type="spellStart"/>
+      <w:r>
+        <w:rPr>
+          <w:sz w:val="48"/>
+          <w:szCs w:val="48"/>
+          <w:lang w:val="en-US"/>
+        </w:rPr>
+        <w:t>Ddl</w:t>
+      </w:r>
+      <w:proofErr w:type="spellEnd"/>
+      <w:r>
+        <w:rPr>
+          <w:sz w:val="48"/>
+          <w:szCs w:val="48"/>
+          <w:lang w:val="en-US"/>
+        </w:rPr>
+        <w:t xml:space="preserve">, </w:t>
+      </w:r>
+      <w:proofErr w:type="spellStart"/>
+      <w:r>
+        <w:rPr>
+          <w:sz w:val="48"/>
+          <w:szCs w:val="48"/>
+          <w:lang w:val="en-US"/>
+        </w:rPr>
+        <w:t>dml</w:t>
+      </w:r>
+      <w:proofErr w:type="spellEnd"/>
+      <w:r>
+        <w:rPr>
+          <w:sz w:val="48"/>
+          <w:szCs w:val="48"/>
+          <w:lang w:val="en-US"/>
+        </w:rPr>
+        <w:t xml:space="preserve">, triggers, views, </w:t>
+      </w:r>
+      <w:proofErr w:type="spellStart"/>
+      <w:r>
+        <w:rPr>
+          <w:sz w:val="48"/>
+          <w:szCs w:val="48"/>
+          <w:lang w:val="en-US"/>
+        </w:rPr>
+        <w:t>subselects</w:t>
+      </w:r>
+      <w:proofErr w:type="spellEnd"/>
+      <w:r>
+        <w:rPr>
+          <w:sz w:val="48"/>
+          <w:szCs w:val="48"/>
+          <w:lang w:val="en-US"/>
+        </w:rPr>
+        <w:t xml:space="preserve">, </w:t>
+      </w:r>
+      <w:proofErr w:type="spellStart"/>
+      <w:r>
+        <w:rPr>
+          <w:sz w:val="48"/>
+          <w:szCs w:val="48"/>
+          <w:lang w:val="en-US"/>
+        </w:rPr>
+        <w:t>etc</w:t>
+      </w:r>
+      <w:proofErr w:type="spellEnd"/>
+      <w:r>
+        <w:rPr>
+          <w:sz w:val="48"/>
+          <w:szCs w:val="48"/>
+          <w:lang w:val="en-US"/>
+        </w:rPr>
+        <w:t xml:space="preserve">, </w:t>
+      </w:r>
+      <w:proofErr w:type="spellStart"/>
+      <w:r>
+        <w:rPr>
+          <w:sz w:val="48"/>
+          <w:szCs w:val="48"/>
+          <w:lang w:val="en-US"/>
+        </w:rPr>
+        <w:t>etc</w:t>
+      </w:r>
+      <w:proofErr w:type="spellEnd"/>
+      <w:r>
+        <w:rPr>
+          <w:sz w:val="48"/>
+          <w:szCs w:val="48"/>
+          <w:lang w:val="en-US"/>
+        </w:rPr>
+        <w:t xml:space="preserve">, </w:t>
+      </w:r>
+      <w:proofErr w:type="spellStart"/>
+      <w:r>
+        <w:rPr>
+          <w:sz w:val="48"/>
+          <w:szCs w:val="48"/>
+          <w:lang w:val="en-US"/>
+        </w:rPr>
+        <w:t>etc</w:t>
+      </w:r>
+      <w:proofErr w:type="spellEnd"/>
+    </w:p>
+    <w:p>
+      <w:pPr>
+        <w:rPr>
+          <w:sz w:val="48"/>
+          <w:szCs w:val="48"/>
+        </w:rPr>
+      </w:pPr>
+      <w:r>
+        <w:rPr>
+          <w:sz w:val="48"/>
+          <w:szCs w:val="48"/>
+        </w:rPr>
+        <w:lastRenderedPageBreak/>
+        <w:t>Banco</w:t>
+      </w:r>
+    </w:p>
+    <w:p>
+      <w:pPr>
+        <w:rPr>
+          <w:sz w:val="48"/>
+          <w:szCs w:val="48"/>
+        </w:rPr>
+      </w:pPr>
+      <w:r>
+        <w:rPr>
+          <w:sz w:val="48"/>
+          <w:szCs w:val="48"/>
+        </w:rPr>
+        <w:t>Linguagem</w:t>
+      </w:r>
+    </w:p>
+    <w:p>
+      <w:pPr>
+        <w:rPr>
+          <w:sz w:val="48"/>
+          <w:szCs w:val="48"/>
+        </w:rPr>
+      </w:pPr>
+    </w:p>
+    <w:p>
+      <w:pPr>
+        <w:rPr>
+          <w:sz w:val="48"/>
+          <w:szCs w:val="48"/>
+        </w:rPr>
+      </w:pPr>
+      <w:proofErr w:type="spellStart"/>
+      <w:r>
+        <w:rPr>
+          <w:sz w:val="48"/>
+          <w:szCs w:val="48"/>
+        </w:rPr>
+        <w:t>Crud</w:t>
+      </w:r>
+      <w:proofErr w:type="spellEnd"/>
+    </w:p>
+    <w:p>
+      <w:pPr>
+        <w:rPr>
+          <w:sz w:val="48"/>
+          <w:szCs w:val="48"/>
+        </w:rPr>
+      </w:pPr>
+    </w:p>
+    <w:p>
+      <w:pPr>
+        <w:rPr>
+          <w:sz w:val="48"/>
+          <w:szCs w:val="48"/>
+          <w:lang w:val="en-US"/>
+        </w:rPr>
+      </w:pPr>
+      <w:r>
+        <w:rPr>
+          <w:sz w:val="48"/>
+          <w:szCs w:val="48"/>
+          <w:lang w:val="en-US"/>
+        </w:rPr>
+        <w:t>Create Retrieve Update Delete</w:t>
+      </w:r>
+    </w:p>
+    <w:p>
+      <w:pPr>
+        <w:rPr>
+          <w:sz w:val="48"/>
+          <w:szCs w:val="48"/>
+          <w:lang w:val="en-US"/>
+        </w:rPr>
+      </w:pPr>
+    </w:p>
+    <w:p>
+      <w:pPr>
+        <w:rPr>
+          <w:sz w:val="48"/>
+          <w:szCs w:val="48"/>
+          <w:lang w:val="en-US"/>
+        </w:rPr>
+      </w:pPr>
+      <w:proofErr w:type="spellStart"/>
+      <w:r>
+        <w:rPr>
+          <w:sz w:val="48"/>
+          <w:szCs w:val="48"/>
+          <w:lang w:val="en-US"/>
+        </w:rPr>
+        <w:t>M</w:t>
+      </w:r>
+      <w:r>
+        <w:rPr>
+          <w:sz w:val="48"/>
+          <w:szCs w:val="48"/>
+          <w:lang w:val="en-US"/>
+        </w:rPr>
+        <w:t>ysql</w:t>
+      </w:r>
+      <w:proofErr w:type="spellEnd"/>
+    </w:p>
+    <w:p>
+      <w:pPr>
+        <w:rPr>
+          <w:sz w:val="48"/>
+          <w:szCs w:val="48"/>
+          <w:lang w:val="en-US"/>
+        </w:rPr>
+      </w:pPr>
+    </w:p>
+    <w:p>
+      <w:pPr>
+        <w:rPr>
+          <w:sz w:val="48"/>
+          <w:szCs w:val="48"/>
+          <w:lang w:val="en-US"/>
+        </w:rPr>
+      </w:pPr>
+    </w:p>
+    <w:p>
+      <w:pPr>
+        <w:rPr>
+          <w:sz w:val="48"/>
+          <w:szCs w:val="48"/>
+          <w:lang w:val="en-US"/>
+        </w:rPr>
+      </w:pPr>
+      <w:proofErr w:type="spellStart"/>
+      <w:r>
+        <w:rPr>
+          <w:sz w:val="48"/>
+          <w:szCs w:val="48"/>
+          <w:lang w:val="en-US"/>
+        </w:rPr>
+        <w:t>Limpar</w:t>
+      </w:r>
+      <w:proofErr w:type="spellEnd"/>
+      <w:r>
+        <w:rPr>
+          <w:sz w:val="48"/>
+          <w:szCs w:val="48"/>
+          <w:lang w:val="en-US"/>
+        </w:rPr>
+        <w:t xml:space="preserve"> a </w:t>
+      </w:r>
+      <w:proofErr w:type="spellStart"/>
+      <w:r>
+        <w:rPr>
+          <w:sz w:val="48"/>
+          <w:szCs w:val="48"/>
+          <w:lang w:val="en-US"/>
+        </w:rPr>
+        <w:t>tela</w:t>
+      </w:r>
+      <w:proofErr w:type="spellEnd"/>
+    </w:p>
+    <w:p>
+      <w:pPr>
+        <w:rPr>
+          <w:sz w:val="48"/>
+          <w:szCs w:val="48"/>
+          <w:lang w:val="en-US"/>
+        </w:rPr>
+      </w:pPr>
+    </w:p>
+    <w:p>
+      <w:pPr>
+        <w:rPr>
+          <w:sz w:val="48"/>
+          <w:szCs w:val="48"/>
+          <w:lang w:val="en-US"/>
+        </w:rPr>
+      </w:pPr>
+      <w:proofErr w:type="spellStart"/>
+      <w:r>
+        <w:rPr>
+          <w:sz w:val="48"/>
+          <w:szCs w:val="48"/>
+          <w:lang w:val="en-US"/>
+        </w:rPr>
+        <w:t>Cls</w:t>
+      </w:r>
+      <w:proofErr w:type="spellEnd"/>
+      <w:r>
+        <w:rPr>
+          <w:sz w:val="48"/>
+          <w:szCs w:val="48"/>
+          <w:lang w:val="en-US"/>
+        </w:rPr>
+        <w:t xml:space="preserve"> – </w:t>
+      </w:r>
+      <w:proofErr w:type="spellStart"/>
+      <w:r>
+        <w:rPr>
+          <w:sz w:val="48"/>
+          <w:szCs w:val="48"/>
+          <w:lang w:val="en-US"/>
+        </w:rPr>
+        <w:t>CLear</w:t>
+      </w:r>
+      <w:proofErr w:type="spellEnd"/>
+      <w:r>
+        <w:rPr>
+          <w:sz w:val="48"/>
+          <w:szCs w:val="48"/>
+          <w:lang w:val="en-US"/>
+        </w:rPr>
+        <w:t xml:space="preserve"> Screen</w:t>
+      </w:r>
+    </w:p>
+    <w:p>
+      <w:pPr>
+        <w:rPr>
+          <w:sz w:val="48"/>
+          <w:szCs w:val="48"/>
+          <w:lang w:val="en-US"/>
+        </w:rPr>
+      </w:pPr>
+    </w:p>
+    <w:p>
+      <w:pPr>
+        <w:rPr>
+          <w:sz w:val="48"/>
+          <w:szCs w:val="48"/>
+          <w:lang w:val="en-US"/>
+        </w:rPr>
+      </w:pPr>
+      <w:r>
+        <w:rPr>
+          <w:sz w:val="48"/>
+          <w:szCs w:val="48"/>
+          <w:lang w:val="en-US"/>
+        </w:rPr>
+        <w:t>^L</w:t>
+      </w:r>
+    </w:p>
+    <w:p>
+      <w:pPr>
+        <w:rPr>
+          <w:sz w:val="48"/>
+          <w:szCs w:val="48"/>
+          <w:lang w:val="en-US"/>
+        </w:rPr>
+      </w:pPr>
+    </w:p>
+    <w:p>
+      <w:pPr>
+        <w:rPr>
+          <w:sz w:val="48"/>
+          <w:szCs w:val="48"/>
+          <w:lang w:val="en-US"/>
+        </w:rPr>
+      </w:pPr>
+      <w:r>
+        <w:rPr>
+          <w:sz w:val="48"/>
+          <w:szCs w:val="48"/>
+          <w:lang w:val="en-US"/>
+        </w:rPr>
+        <w:t>Clear</w:t>
+      </w:r>
+    </w:p>
+    <w:p>
+      <w:pPr>
+        <w:rPr>
+          <w:sz w:val="48"/>
+          <w:szCs w:val="48"/>
+          <w:lang w:val="en-US"/>
+        </w:rPr>
+      </w:pPr>
+    </w:p>
+    <w:p>
+      <w:pPr>
+        <w:rPr>
+          <w:sz w:val="48"/>
+          <w:szCs w:val="48"/>
+          <w:lang w:val="en-US"/>
+        </w:rPr>
+      </w:pPr>
+    </w:p>
+    <w:p>
+      <w:pPr>
+        <w:rPr>
+          <w:sz w:val="48"/>
+          <w:szCs w:val="48"/>
+          <w:lang w:val="en-US"/>
+        </w:rPr>
+      </w:pPr>
+      <w:proofErr w:type="spellStart"/>
+      <w:r>
+        <w:rPr>
+          <w:sz w:val="48"/>
+          <w:szCs w:val="48"/>
+          <w:lang w:val="en-US"/>
+        </w:rPr>
+        <w:t>Os</w:t>
+      </w:r>
+      <w:proofErr w:type="spellEnd"/>
+    </w:p>
+    <w:p>
+      <w:pPr>
+        <w:rPr>
+          <w:sz w:val="48"/>
+          <w:szCs w:val="48"/>
+          <w:lang w:val="en-US"/>
+        </w:rPr>
+      </w:pPr>
+      <w:r>
+        <w:rPr>
+          <w:sz w:val="48"/>
+          <w:szCs w:val="48"/>
+          <w:lang w:val="en-US"/>
+        </w:rPr>
+        <w:t>Operation System</w:t>
+      </w:r>
+    </w:p>
+    <w:p>
+      <w:pPr>
+        <w:rPr>
+          <w:sz w:val="48"/>
+          <w:szCs w:val="48"/>
+          <w:lang w:val="en-US"/>
+        </w:rPr>
+      </w:pPr>
+    </w:p>
+    <w:p>
+      <w:pPr>
+        <w:rPr>
+          <w:sz w:val="48"/>
+          <w:szCs w:val="48"/>
+          <w:lang w:val="en-US"/>
+        </w:rPr>
+      </w:pPr>
+      <w:proofErr w:type="spellStart"/>
+      <w:r>
+        <w:rPr>
+          <w:sz w:val="48"/>
+          <w:szCs w:val="48"/>
+          <w:lang w:val="en-US"/>
+        </w:rPr>
+        <w:t>Sql</w:t>
+      </w:r>
+      <w:proofErr w:type="spellEnd"/>
+      <w:r>
+        <w:rPr>
+          <w:sz w:val="48"/>
+          <w:szCs w:val="48"/>
+          <w:lang w:val="en-US"/>
+        </w:rPr>
+        <w:t xml:space="preserve"> </w:t>
+      </w:r>
+    </w:p>
+    <w:p>
+      <w:pPr>
+        <w:rPr>
+          <w:sz w:val="48"/>
+          <w:szCs w:val="48"/>
+          <w:lang w:val="en-US"/>
+        </w:rPr>
+      </w:pPr>
+    </w:p>
+    <w:p>
+      <w:pPr>
+        <w:rPr>
+          <w:sz w:val="48"/>
+          <w:szCs w:val="48"/>
+          <w:lang w:val="en-US"/>
+        </w:rPr>
+      </w:pPr>
+    </w:p>
+    <w:p>
+      <w:pPr>
+        <w:rPr>
+          <w:sz w:val="28"/>
+          <w:szCs w:val="28"/>
+          <w:lang w:val="en-US"/>
+        </w:rPr>
+      </w:pPr>
+      <w:r>
+        <w:rPr>
+          <w:sz w:val="28"/>
+          <w:szCs w:val="28"/>
+          <w:lang w:val="en-US"/>
+        </w:rPr>
+        <w:t>10</w:t>
+      </w:r>
+      <w:r>
+        <w:rPr>
+          <w:sz w:val="28"/>
+          <w:szCs w:val="28"/>
+          <w:lang w:val="en-US"/>
+        </w:rPr>
+        <w:tab/>
+      </w:r>
+      <w:r>
+        <w:rPr>
+          <w:sz w:val="28"/>
+          <w:szCs w:val="28"/>
+          <w:lang w:val="en-US"/>
+        </w:rPr>
+        <w:tab/>
+      </w:r>
+      <w:proofErr w:type="spellStart"/>
+      <w:r>
+        <w:rPr>
+          <w:sz w:val="28"/>
+          <w:szCs w:val="28"/>
+          <w:lang w:val="en-US"/>
+        </w:rPr>
+        <w:t>boné</w:t>
+      </w:r>
+      <w:proofErr w:type="spellEnd"/>
+      <w:r>
+        <w:rPr>
+          <w:sz w:val="28"/>
+          <w:szCs w:val="28"/>
+          <w:lang w:val="en-US"/>
+        </w:rPr>
+        <w:tab/>
+      </w:r>
+      <w:r>
+        <w:rPr>
+          <w:sz w:val="28"/>
+          <w:szCs w:val="28"/>
+          <w:lang w:val="en-US"/>
+        </w:rPr>
+        <w:tab/>
+        <w:t>30</w:t>
+      </w:r>
+      <w:r>
+        <w:rPr>
+          <w:sz w:val="28"/>
+          <w:szCs w:val="28"/>
+          <w:lang w:val="en-US"/>
+        </w:rPr>
+        <w:tab/>
+      </w:r>
+      <w:r>
+        <w:rPr>
+          <w:sz w:val="28"/>
+          <w:szCs w:val="28"/>
+          <w:lang w:val="en-US"/>
+        </w:rPr>
+        <w:tab/>
+      </w:r>
+      <w:r>
+        <w:rPr>
+          <w:sz w:val="28"/>
+          <w:szCs w:val="28"/>
+          <w:lang w:val="en-US"/>
+        </w:rPr>
+        <w:tab/>
+        <w:t>50,00</w:t>
+      </w:r>
+      <w:r>
+        <w:rPr>
+          <w:sz w:val="28"/>
+          <w:szCs w:val="28"/>
+          <w:lang w:val="en-US"/>
+        </w:rPr>
+        <w:tab/>
+      </w:r>
+      <w:r>
+        <w:rPr>
+          <w:sz w:val="28"/>
+          <w:szCs w:val="28"/>
+          <w:lang w:val="en-US"/>
+        </w:rPr>
+        <w:tab/>
+        <w:t>5,00</w:t>
+      </w:r>
+    </w:p>
+    <w:p>
+      <w:pPr>
+        <w:rPr>
+          <w:sz w:val="28"/>
+          <w:szCs w:val="28"/>
+          <w:lang w:val="en-US"/>
+        </w:rPr>
+      </w:pPr>
+      <w:r>
+        <w:rPr>
+          <w:sz w:val="28"/>
+          <w:szCs w:val="28"/>
+          <w:lang w:val="en-US"/>
+        </w:rPr>
+        <w:t>11</w:t>
+      </w:r>
+      <w:r>
+        <w:rPr>
+          <w:sz w:val="28"/>
+          <w:szCs w:val="28"/>
+          <w:lang w:val="en-US"/>
+        </w:rPr>
+        <w:tab/>
+      </w:r>
+      <w:r>
+        <w:rPr>
+          <w:sz w:val="28"/>
+          <w:szCs w:val="28"/>
+          <w:lang w:val="en-US"/>
+        </w:rPr>
+        <w:tab/>
+      </w:r>
+      <w:proofErr w:type="spellStart"/>
+      <w:r>
+        <w:rPr>
+          <w:sz w:val="28"/>
+          <w:szCs w:val="28"/>
+          <w:lang w:val="en-US"/>
+        </w:rPr>
+        <w:t>óculos</w:t>
+      </w:r>
+      <w:proofErr w:type="spellEnd"/>
+      <w:r>
+        <w:rPr>
+          <w:sz w:val="28"/>
+          <w:szCs w:val="28"/>
+          <w:lang w:val="en-US"/>
+        </w:rPr>
+        <w:tab/>
+        <w:t>100</w:t>
+      </w:r>
+      <w:r>
+        <w:rPr>
+          <w:sz w:val="28"/>
+          <w:szCs w:val="28"/>
+          <w:lang w:val="en-US"/>
+        </w:rPr>
+        <w:tab/>
+      </w:r>
+      <w:r>
+        <w:rPr>
+          <w:sz w:val="28"/>
+          <w:szCs w:val="28"/>
+          <w:lang w:val="en-US"/>
+        </w:rPr>
+        <w:tab/>
+      </w:r>
+      <w:r>
+        <w:rPr>
+          <w:sz w:val="28"/>
+          <w:szCs w:val="28"/>
+          <w:lang w:val="en-US"/>
+        </w:rPr>
+        <w:tab/>
+        <w:t>200,00</w:t>
+      </w:r>
+      <w:r>
+        <w:rPr>
+          <w:sz w:val="28"/>
+          <w:szCs w:val="28"/>
+          <w:lang w:val="en-US"/>
+        </w:rPr>
+        <w:tab/>
+        <w:t>40,00</w:t>
+      </w:r>
+    </w:p>
+    <w:p>
+      <w:pPr>
+        <w:rPr>
+          <w:sz w:val="40"/>
+          <w:szCs w:val="40"/>
+          <w:lang w:val="en-US"/>
+        </w:rPr>
+      </w:pPr>
+    </w:p>
+    <w:p>
+      <w:pPr>
+        <w:rPr>
+          <w:sz w:val="40"/>
+          <w:szCs w:val="40"/>
+          <w:lang w:val="en-US"/>
+        </w:rPr>
+      </w:pPr>
+      <w:r>
+        <w:rPr>
+          <w:sz w:val="40"/>
+          <w:szCs w:val="40"/>
+          <w:lang w:val="en-US"/>
+        </w:rPr>
+        <w:t xml:space="preserve">TOTAL: 45,00 </w:t>
+      </w:r>
+      <w:proofErr w:type="spellStart"/>
+      <w:r>
+        <w:rPr>
+          <w:sz w:val="40"/>
+          <w:szCs w:val="40"/>
+          <w:lang w:val="en-US"/>
+        </w:rPr>
+        <w:t>dólares</w:t>
+      </w:r>
+      <w:proofErr w:type="spellEnd"/>
+    </w:p>
+    <w:p>
+      <w:pPr>
+        <w:rPr>
+          <w:sz w:val="40"/>
+          <w:szCs w:val="40"/>
+          <w:lang w:val="en-US"/>
+        </w:rPr>
+      </w:pPr>
+      <w:r>
+        <w:rPr>
+          <w:sz w:val="40"/>
+          <w:szCs w:val="40"/>
+          <w:lang w:val="en-US"/>
+        </w:rPr>
+        <w:t xml:space="preserve">1 </w:t>
+      </w:r>
+      <w:proofErr w:type="spellStart"/>
+      <w:r>
+        <w:rPr>
+          <w:sz w:val="40"/>
+          <w:szCs w:val="40"/>
+          <w:lang w:val="en-US"/>
+        </w:rPr>
+        <w:t>dólar</w:t>
+      </w:r>
+      <w:proofErr w:type="spellEnd"/>
+      <w:r>
+        <w:rPr>
+          <w:sz w:val="40"/>
+          <w:szCs w:val="40"/>
+          <w:lang w:val="en-US"/>
+        </w:rPr>
+        <w:t xml:space="preserve"> = R$5,00</w:t>
+      </w:r>
+    </w:p>
+    <w:p>
+      <w:pPr>
+        <w:rPr>
+          <w:sz w:val="40"/>
+          <w:szCs w:val="40"/>
+          <w:lang w:val="en-US"/>
+        </w:rPr>
+      </w:pPr>
+    </w:p>
+    <w:p>
+      <w:pPr>
+        <w:rPr>
+          <w:sz w:val="40"/>
+          <w:szCs w:val="40"/>
+          <w:lang w:val="en-US"/>
+        </w:rPr>
+      </w:pPr>
+      <w:r>
+        <w:rPr>
+          <w:sz w:val="40"/>
+          <w:szCs w:val="40"/>
+          <w:lang w:val="en-US"/>
+        </w:rPr>
+        <w:t xml:space="preserve">Hard-coded </w:t>
+      </w:r>
+    </w:p>
+    <w:p>
+      <w:pPr>
+        <w:rPr>
+          <w:sz w:val="40"/>
+          <w:szCs w:val="40"/>
+          <w:lang w:val="en-US"/>
+        </w:rPr>
+      </w:pPr>
+    </w:p>
+    <w:p>
+      <w:pPr>
+        <w:rPr>
+          <w:sz w:val="40"/>
+          <w:szCs w:val="40"/>
+        </w:rPr>
+      </w:pPr>
+      <w:r>
+        <w:rPr>
+          <w:sz w:val="40"/>
+          <w:szCs w:val="40"/>
+        </w:rPr>
+        <w:t>O problema é descobrir o valor do dólar!!</w:t>
+      </w:r>
+    </w:p>
+    <w:p>
+      <w:pPr>
+        <w:rPr>
+          <w:sz w:val="40"/>
+          <w:szCs w:val="40"/>
+        </w:rPr>
+      </w:pPr>
+    </w:p>
+    <w:p>
+      <w:pPr>
+        <w:rPr>
+          <w:sz w:val="40"/>
+          <w:szCs w:val="40"/>
+        </w:rPr>
+      </w:pPr>
+    </w:p>
+    <w:p>
+      <w:pPr>
+        <w:rPr>
+          <w:sz w:val="40"/>
+          <w:szCs w:val="40"/>
+        </w:rPr>
+      </w:pPr>
+      <w:r>
+        <w:rPr>
+          <w:sz w:val="40"/>
+          <w:szCs w:val="40"/>
+        </w:rPr>
+        <w:t>Como descobrir o valor do dólar</w:t>
+      </w:r>
+      <w:r>
+        <w:rPr>
+          <w:sz w:val="40"/>
+          <w:szCs w:val="40"/>
+        </w:rPr>
+        <w:t>?</w:t>
+      </w:r>
+    </w:p>
+    <w:p>
+      <w:pPr>
+        <w:rPr>
+          <w:sz w:val="40"/>
+          <w:szCs w:val="40"/>
+        </w:rPr>
+      </w:pPr>
+    </w:p>
+    <w:p>
+      <w:pPr>
+        <w:rPr>
+          <w:sz w:val="40"/>
+          <w:szCs w:val="40"/>
+        </w:rPr>
+      </w:pPr>
+    </w:p>
+    <w:p>
+      <w:pPr>
+        <w:rPr>
+          <w:sz w:val="40"/>
+          <w:szCs w:val="40"/>
+        </w:rPr>
+      </w:pPr>
+      <w:r>
+        <w:rPr>
+          <w:sz w:val="40"/>
+          <w:szCs w:val="40"/>
+        </w:rPr>
+        <w:t>API</w:t>
+      </w:r>
+    </w:p>
+    <w:p>
+      <w:pPr>
+        <w:rPr>
+          <w:sz w:val="40"/>
+          <w:szCs w:val="40"/>
+        </w:rPr>
+      </w:pPr>
+    </w:p>
+    <w:p>
+      <w:pPr>
+        <w:rPr>
+          <w:sz w:val="40"/>
+          <w:szCs w:val="40"/>
+        </w:rPr>
+      </w:pPr>
+      <w:proofErr w:type="spellStart"/>
+      <w:r>
+        <w:rPr>
+          <w:sz w:val="40"/>
+          <w:szCs w:val="40"/>
+        </w:rPr>
+        <w:t>Txt</w:t>
+      </w:r>
+      <w:proofErr w:type="spellEnd"/>
+    </w:p>
+    <w:p>
+      <w:pPr>
+        <w:rPr>
+          <w:sz w:val="40"/>
+          <w:szCs w:val="40"/>
+        </w:rPr>
+      </w:pPr>
+      <w:r>
+        <w:rPr>
+          <w:sz w:val="40"/>
+          <w:szCs w:val="40"/>
+        </w:rPr>
+        <w:t>CSV, TSV</w:t>
+      </w:r>
+    </w:p>
+    <w:p>
+      <w:pPr>
+        <w:rPr>
+          <w:sz w:val="40"/>
+          <w:szCs w:val="40"/>
+        </w:rPr>
+      </w:pPr>
+      <w:r>
+        <w:rPr>
+          <w:sz w:val="40"/>
+          <w:szCs w:val="40"/>
+        </w:rPr>
+        <w:t>0 NOME</w:t>
+      </w:r>
+    </w:p>
+    <w:p>
+      <w:pPr>
+        <w:rPr>
+          <w:sz w:val="40"/>
+          <w:szCs w:val="40"/>
+        </w:rPr>
+      </w:pPr>
+      <w:r>
+        <w:rPr>
+          <w:sz w:val="40"/>
+          <w:szCs w:val="40"/>
+        </w:rPr>
+        <w:t>81 ENDERECO</w:t>
+      </w:r>
+    </w:p>
+    <w:p>
+      <w:pPr>
+        <w:rPr>
+          <w:sz w:val="40"/>
+          <w:szCs w:val="40"/>
+        </w:rPr>
+      </w:pPr>
+      <w:r>
+        <w:rPr>
+          <w:sz w:val="40"/>
+          <w:szCs w:val="40"/>
+        </w:rPr>
+        <w:t>170 CIDADE</w:t>
+      </w:r>
+    </w:p>
+    <w:p>
+      <w:pPr>
+        <w:rPr>
+          <w:sz w:val="40"/>
+          <w:szCs w:val="40"/>
+        </w:rPr>
+      </w:pPr>
+    </w:p>
+    <w:p>
+      <w:pPr>
+        <w:rPr>
+          <w:sz w:val="40"/>
+          <w:szCs w:val="40"/>
+        </w:rPr>
+      </w:pPr>
+      <w:r>
+        <w:rPr>
+          <w:sz w:val="40"/>
+          <w:szCs w:val="40"/>
+        </w:rPr>
+        <w:t>XML</w:t>
+      </w:r>
+    </w:p>
+    <w:p>
+      <w:pPr>
+        <w:rPr>
+          <w:sz w:val="40"/>
+          <w:szCs w:val="40"/>
+        </w:rPr>
+      </w:pPr>
+    </w:p>
+    <w:p>
+      <w:pPr>
+        <w:rPr>
+          <w:sz w:val="40"/>
+          <w:szCs w:val="40"/>
+        </w:rPr>
+      </w:pPr>
+    </w:p>
+    <w:p>
+      <w:pPr>
+        <w:rPr>
+          <w:sz w:val="40"/>
+          <w:szCs w:val="40"/>
+        </w:rPr>
+      </w:pPr>
+      <w:proofErr w:type="spellStart"/>
+      <w:r>
+        <w:rPr>
+          <w:sz w:val="40"/>
+          <w:szCs w:val="40"/>
+        </w:rPr>
+        <w:t>JavaScript</w:t>
+      </w:r>
+      <w:proofErr w:type="spellEnd"/>
+      <w:r>
+        <w:rPr>
+          <w:sz w:val="40"/>
+          <w:szCs w:val="40"/>
+        </w:rPr>
+        <w:t xml:space="preserve"> </w:t>
+      </w:r>
+      <w:proofErr w:type="spellStart"/>
+      <w:r>
+        <w:rPr>
+          <w:sz w:val="40"/>
+          <w:szCs w:val="40"/>
+        </w:rPr>
+        <w:t>Object</w:t>
+      </w:r>
+      <w:proofErr w:type="spellEnd"/>
+      <w:r>
+        <w:rPr>
+          <w:sz w:val="40"/>
+          <w:szCs w:val="40"/>
+        </w:rPr>
+        <w:t xml:space="preserve"> </w:t>
+      </w:r>
+      <w:proofErr w:type="spellStart"/>
+      <w:r>
+        <w:rPr>
+          <w:sz w:val="40"/>
+          <w:szCs w:val="40"/>
+        </w:rPr>
+        <w:t>Notation</w:t>
+      </w:r>
+      <w:proofErr w:type="spellEnd"/>
+    </w:p>
+    <w:p>
+      <w:pPr>
+        <w:rPr>
+          <w:sz w:val="40"/>
+          <w:szCs w:val="40"/>
+        </w:rPr>
+      </w:pPr>
+    </w:p>
+    <w:p>
+      <w:pPr>
+        <w:rPr>
+          <w:sz w:val="40"/>
+          <w:szCs w:val="40"/>
+        </w:rPr>
+      </w:pPr>
+      <w:proofErr w:type="spellStart"/>
+      <w:r>
+        <w:rPr>
+          <w:sz w:val="40"/>
+          <w:szCs w:val="40"/>
+        </w:rPr>
+        <w:t>Application</w:t>
+      </w:r>
+      <w:proofErr w:type="spellEnd"/>
+      <w:r>
+        <w:rPr>
+          <w:sz w:val="40"/>
+          <w:szCs w:val="40"/>
+        </w:rPr>
+        <w:t xml:space="preserve"> </w:t>
+      </w:r>
+      <w:proofErr w:type="spellStart"/>
+      <w:r>
+        <w:rPr>
+          <w:sz w:val="40"/>
+          <w:szCs w:val="40"/>
+        </w:rPr>
+        <w:t>Programming</w:t>
+      </w:r>
+      <w:proofErr w:type="spellEnd"/>
+      <w:r>
+        <w:rPr>
+          <w:sz w:val="40"/>
+          <w:szCs w:val="40"/>
+        </w:rPr>
+        <w:t xml:space="preserve"> Interface</w:t>
+      </w:r>
+    </w:p>
+    <w:p>
+      <w:pPr>
+        <w:rPr>
+          <w:sz w:val="40"/>
+          <w:szCs w:val="40"/>
+        </w:rPr>
+      </w:pPr>
+    </w:p>
+    <w:p>
+      <w:pPr>
+        <w:rPr>
+          <w:sz w:val="40"/>
+          <w:szCs w:val="40"/>
+        </w:rPr>
+      </w:pPr>
+      <w:r>
+        <w:rPr>
+          <w:sz w:val="40"/>
+          <w:szCs w:val="40"/>
+        </w:rPr>
+        <w:t xml:space="preserve">Montar </w:t>
+      </w:r>
+      <w:r>
+        <w:rPr>
+          <w:sz w:val="40"/>
+          <w:szCs w:val="40"/>
+        </w:rPr>
+        <w:t>uma classe</w:t>
+      </w:r>
+      <w:r>
+        <w:rPr>
+          <w:sz w:val="40"/>
+          <w:szCs w:val="40"/>
+        </w:rPr>
+        <w:t xml:space="preserve"> em </w:t>
+      </w:r>
+      <w:proofErr w:type="spellStart"/>
+      <w:r>
+        <w:rPr>
+          <w:sz w:val="40"/>
+          <w:szCs w:val="40"/>
+        </w:rPr>
+        <w:t>python</w:t>
+      </w:r>
+      <w:proofErr w:type="spellEnd"/>
+      <w:r>
+        <w:rPr>
+          <w:sz w:val="40"/>
+          <w:szCs w:val="40"/>
+        </w:rPr>
+        <w:t xml:space="preserve"> que retorne o valor do dólar. Se não for possível encontrar a informação, retorne como -1</w:t>
+      </w:r>
+    </w:p>
+    <w:p>
+      <w:pPr>
+        <w:rPr>
+          <w:sz w:val="40"/>
+          <w:szCs w:val="40"/>
+        </w:rPr>
+      </w:pPr>
+    </w:p>
+    <w:p>
+      <w:pPr>
+        <w:rPr>
+          <w:sz w:val="40"/>
+          <w:szCs w:val="40"/>
+        </w:rPr>
+      </w:pPr>
+      <w:hyperlink r:id="rId30" w:history="1">
+        <w:r>
+          <w:rPr>
+            <w:rStyle w:val="Hyperlink"/>
+            <w:sz w:val="40"/>
+            <w:szCs w:val="40"/>
+          </w:rPr>
+          <w:t>https://repl.it/@baciotti/ValorDoDolar</w:t>
+        </w:r>
+      </w:hyperlink>
+    </w:p>
+    <w:p>
+      <w:pPr>
+        <w:rPr>
+          <w:sz w:val="40"/>
+          <w:szCs w:val="40"/>
+        </w:rPr>
+      </w:pPr>
+    </w:p>
+    <w:p>
+      <w:pPr>
+        <w:rPr>
+          <w:sz w:val="40"/>
+          <w:szCs w:val="40"/>
+        </w:rPr>
+      </w:pPr>
+    </w:p>
+    <w:p>
+      <w:pPr>
+        <w:rPr>
+          <w:sz w:val="40"/>
+          <w:szCs w:val="40"/>
+        </w:rPr>
+      </w:pPr>
+      <w:r>
+        <w:rPr>
+          <w:sz w:val="40"/>
+          <w:szCs w:val="40"/>
+        </w:rPr>
+        <w:t xml:space="preserve">Construir </w:t>
+      </w:r>
+      <w:r>
+        <w:rPr>
+          <w:sz w:val="40"/>
+          <w:szCs w:val="40"/>
+        </w:rPr>
+        <w:t>uma classe</w:t>
+      </w:r>
+      <w:r>
+        <w:rPr>
+          <w:sz w:val="40"/>
+          <w:szCs w:val="40"/>
+        </w:rPr>
+        <w:t xml:space="preserve"> em </w:t>
+      </w:r>
+      <w:proofErr w:type="spellStart"/>
+      <w:r>
+        <w:rPr>
+          <w:sz w:val="40"/>
+          <w:szCs w:val="40"/>
+        </w:rPr>
+        <w:t>python</w:t>
+      </w:r>
+      <w:proofErr w:type="spellEnd"/>
+      <w:r>
+        <w:rPr>
+          <w:sz w:val="40"/>
+          <w:szCs w:val="40"/>
+        </w:rPr>
+        <w:t xml:space="preserve"> que consumisse uma API de consulta ao valor do dólar.</w:t>
+      </w:r>
+    </w:p>
+    <w:p>
+      <w:pPr>
+        <w:rPr>
+          <w:sz w:val="40"/>
+          <w:szCs w:val="40"/>
+        </w:rPr>
+      </w:pPr>
+    </w:p>
+    <w:p>
+      <w:pPr>
+        <w:rPr>
+          <w:sz w:val="40"/>
+          <w:szCs w:val="40"/>
+        </w:rPr>
+      </w:pPr>
+    </w:p>
+    <w:p>
+      <w:pPr>
+        <w:rPr>
+          <w:sz w:val="40"/>
+          <w:szCs w:val="40"/>
+        </w:rPr>
+      </w:pPr>
+      <w:proofErr w:type="spellStart"/>
+      <w:r>
+        <w:rPr>
+          <w:sz w:val="40"/>
+          <w:szCs w:val="40"/>
+        </w:rPr>
+        <w:t>Reply</w:t>
+      </w:r>
+      <w:proofErr w:type="spellEnd"/>
+    </w:p>
+    <w:p>
+      <w:pPr>
+        <w:rPr>
+          <w:sz w:val="40"/>
+          <w:szCs w:val="40"/>
+        </w:rPr>
+      </w:pPr>
+      <w:r>
+        <w:rPr>
+          <w:sz w:val="40"/>
+          <w:szCs w:val="40"/>
+        </w:rPr>
+        <w:t>Rebel</w:t>
+      </w:r>
+    </w:p>
+    <w:p>
+      <w:pPr>
+        <w:rPr>
+          <w:sz w:val="40"/>
+          <w:szCs w:val="40"/>
+        </w:rPr>
+      </w:pPr>
+    </w:p>
+    <w:p>
+      <w:pPr>
+        <w:rPr>
+          <w:sz w:val="48"/>
+          <w:szCs w:val="48"/>
+        </w:rPr>
+      </w:pPr>
+    </w:p>
+    <w:p>
+      <w:pPr>
+        <w:rPr>
+          <w:sz w:val="48"/>
+          <w:szCs w:val="48"/>
+        </w:rPr>
+      </w:pPr>
+      <w:r>
+        <w:rPr>
+          <w:sz w:val="48"/>
+          <w:szCs w:val="48"/>
+        </w:rPr>
+        <w:t>Comentários sobre a Prova de Python</w:t>
+      </w:r>
+    </w:p>
+    <w:p>
+      <w:pPr>
+        <w:rPr>
+          <w:sz w:val="48"/>
+          <w:szCs w:val="48"/>
+        </w:rPr>
+      </w:pPr>
+    </w:p>
+    <w:p>
+      <w:pPr>
+        <w:rPr>
+          <w:sz w:val="48"/>
+          <w:szCs w:val="48"/>
+        </w:rPr>
+      </w:pPr>
+      <w:r>
+        <w:rPr>
+          <w:sz w:val="48"/>
+          <w:szCs w:val="48"/>
+        </w:rPr>
+        <w:t xml:space="preserve">Presente </w:t>
+      </w:r>
+    </w:p>
+    <w:p>
+      <w:pPr>
+        <w:pBdr>
+          <w:bottom w:val="single" w:sz="6" w:space="1" w:color="auto"/>
+        </w:pBdr>
+        <w:rPr>
+          <w:sz w:val="48"/>
+          <w:szCs w:val="48"/>
+        </w:rPr>
+      </w:pPr>
+    </w:p>
+    <w:p>
+      <w:pPr>
+        <w:rPr>
+          <w:sz w:val="48"/>
+          <w:szCs w:val="48"/>
+        </w:rPr>
+      </w:pPr>
+    </w:p>
+    <w:p>
+      <w:pPr>
+        <w:rPr>
+          <w:sz w:val="48"/>
+          <w:szCs w:val="48"/>
+        </w:rPr>
+      </w:pPr>
+      <w:r>
+        <w:rPr>
+          <w:sz w:val="48"/>
+          <w:szCs w:val="48"/>
+        </w:rPr>
+        <w:t>4 listas de exercícios</w:t>
+      </w:r>
+    </w:p>
+    <w:p>
+      <w:pPr>
+        <w:rPr>
+          <w:sz w:val="48"/>
+          <w:szCs w:val="48"/>
+        </w:rPr>
+      </w:pPr>
+    </w:p>
+    <w:p>
+      <w:pPr>
+        <w:rPr>
+          <w:sz w:val="48"/>
+          <w:szCs w:val="48"/>
+        </w:rPr>
+      </w:pPr>
+      <w:r>
+        <w:rPr>
+          <w:sz w:val="48"/>
+          <w:szCs w:val="48"/>
+        </w:rPr>
+        <w:t>Quinta lista de exercícios</w:t>
+      </w:r>
+    </w:p>
+    <w:p>
+      <w:pPr>
+        <w:rPr>
+          <w:sz w:val="48"/>
+          <w:szCs w:val="48"/>
+        </w:rPr>
+      </w:pPr>
+    </w:p>
+    <w:p>
+      <w:pPr>
+        <w:rPr>
+          <w:sz w:val="48"/>
+          <w:szCs w:val="48"/>
+        </w:rPr>
+      </w:pPr>
+      <w:r>
+        <w:rPr>
+          <w:sz w:val="48"/>
+          <w:szCs w:val="48"/>
+        </w:rPr>
+        <w:t>Funções</w:t>
+      </w:r>
+    </w:p>
+    <w:p>
+      <w:pPr>
+        <w:rPr>
+          <w:sz w:val="48"/>
+          <w:szCs w:val="48"/>
+        </w:rPr>
+      </w:pPr>
+      <w:r>
+        <w:rPr>
+          <w:sz w:val="48"/>
+          <w:szCs w:val="48"/>
+        </w:rPr>
+        <w:t>Banco de Dados</w:t>
+      </w:r>
+    </w:p>
+    <w:p>
+      <w:pPr>
+        <w:rPr>
+          <w:sz w:val="48"/>
+          <w:szCs w:val="48"/>
+        </w:rPr>
+      </w:pPr>
+      <w:r>
+        <w:rPr>
+          <w:sz w:val="48"/>
+          <w:szCs w:val="48"/>
+        </w:rPr>
+        <w:t>Classes</w:t>
+      </w:r>
+    </w:p>
+    <w:p>
+      <w:pPr>
+        <w:rPr>
+          <w:sz w:val="48"/>
+          <w:szCs w:val="48"/>
+        </w:rPr>
+      </w:pPr>
+      <w:proofErr w:type="spellStart"/>
+      <w:r>
+        <w:rPr>
+          <w:sz w:val="48"/>
+          <w:szCs w:val="48"/>
+        </w:rPr>
+        <w:t>Strings</w:t>
+      </w:r>
+      <w:proofErr w:type="spellEnd"/>
+    </w:p>
+    <w:p>
+      <w:pPr>
+        <w:rPr>
+          <w:sz w:val="48"/>
+          <w:szCs w:val="48"/>
+        </w:rPr>
+      </w:pPr>
+      <w:proofErr w:type="spellStart"/>
+      <w:r>
+        <w:rPr>
+          <w:sz w:val="48"/>
+          <w:szCs w:val="48"/>
+        </w:rPr>
+        <w:t>Random</w:t>
+      </w:r>
+      <w:proofErr w:type="spellEnd"/>
+    </w:p>
+    <w:p>
+      <w:pPr>
+        <w:rPr>
+          <w:sz w:val="48"/>
+          <w:szCs w:val="48"/>
+        </w:rPr>
+      </w:pPr>
+      <w:r>
+        <w:rPr>
+          <w:sz w:val="48"/>
+          <w:szCs w:val="48"/>
+        </w:rPr>
+        <w:t>JSON</w:t>
+      </w:r>
+    </w:p>
+    <w:p>
+      <w:pPr>
+        <w:rPr>
+          <w:sz w:val="48"/>
+          <w:szCs w:val="48"/>
+        </w:rPr>
+      </w:pPr>
+      <w:r>
+        <w:rPr>
+          <w:sz w:val="48"/>
+          <w:szCs w:val="48"/>
+        </w:rPr>
+        <w:t xml:space="preserve">Web </w:t>
+      </w:r>
+      <w:proofErr w:type="spellStart"/>
+      <w:r>
+        <w:rPr>
+          <w:sz w:val="48"/>
+          <w:szCs w:val="48"/>
+        </w:rPr>
+        <w:t>service</w:t>
+      </w:r>
+      <w:proofErr w:type="spellEnd"/>
+      <w:r>
+        <w:rPr>
+          <w:sz w:val="48"/>
+          <w:szCs w:val="48"/>
+        </w:rPr>
+        <w:t xml:space="preserve"> </w:t>
+      </w:r>
+    </w:p>
+    <w:p>
+      <w:pPr>
+        <w:pBdr>
+          <w:bottom w:val="single" w:sz="6" w:space="1" w:color="auto"/>
+        </w:pBdr>
+        <w:rPr>
+          <w:sz w:val="48"/>
+          <w:szCs w:val="48"/>
+        </w:rPr>
+      </w:pPr>
+    </w:p>
+    <w:p>
+      <w:pPr>
+        <w:rPr>
+          <w:sz w:val="48"/>
+          <w:szCs w:val="48"/>
+        </w:rPr>
+      </w:pPr>
+    </w:p>
+    <w:p>
+      <w:pPr>
+        <w:rPr>
+          <w:sz w:val="48"/>
+          <w:szCs w:val="48"/>
+        </w:rPr>
+      </w:pPr>
+      <w:r>
+        <w:rPr>
+          <w:sz w:val="48"/>
+          <w:szCs w:val="48"/>
+        </w:rPr>
+        <w:t xml:space="preserve">Jogo da Velha </w:t>
+      </w:r>
+    </w:p>
+    <w:p>
+      <w:pPr>
+        <w:rPr>
+          <w:sz w:val="48"/>
+          <w:szCs w:val="48"/>
+        </w:rPr>
+      </w:pPr>
+    </w:p>
+    <w:p>
+      <w:pPr>
+        <w:rPr>
+          <w:sz w:val="48"/>
+          <w:szCs w:val="48"/>
+        </w:rPr>
+      </w:pPr>
+      <w:proofErr w:type="spellStart"/>
+      <w:r>
+        <w:rPr>
+          <w:sz w:val="48"/>
+          <w:szCs w:val="48"/>
+        </w:rPr>
+        <w:t>Tic</w:t>
+      </w:r>
+      <w:proofErr w:type="spellEnd"/>
+      <w:r>
+        <w:rPr>
+          <w:sz w:val="48"/>
+          <w:szCs w:val="48"/>
+        </w:rPr>
+        <w:t xml:space="preserve"> </w:t>
+      </w:r>
+      <w:proofErr w:type="spellStart"/>
+      <w:r>
+        <w:rPr>
+          <w:sz w:val="48"/>
+          <w:szCs w:val="48"/>
+        </w:rPr>
+        <w:t>Tac</w:t>
+      </w:r>
+      <w:proofErr w:type="spellEnd"/>
+      <w:r>
+        <w:rPr>
+          <w:sz w:val="48"/>
+          <w:szCs w:val="48"/>
+        </w:rPr>
+        <w:t xml:space="preserve"> Toe</w:t>
+      </w:r>
+    </w:p>
+    <w:p>
+      <w:pPr>
+        <w:rPr>
+          <w:sz w:val="48"/>
+          <w:szCs w:val="48"/>
+        </w:rPr>
+      </w:pPr>
+    </w:p>
+    <w:p>
+      <w:pPr>
+        <w:rPr>
+          <w:sz w:val="48"/>
+          <w:szCs w:val="48"/>
+        </w:rPr>
+      </w:pPr>
+      <w:hyperlink r:id="rId31" w:history="1">
+        <w:r>
+          <w:rPr>
+            <w:rStyle w:val="Hyperlink"/>
+            <w:sz w:val="48"/>
+            <w:szCs w:val="48"/>
+          </w:rPr>
+          <w:t>Repl.it/@baciotti</w:t>
+        </w:r>
+      </w:hyperlink>
+    </w:p>
+    <w:p>
+      <w:pPr>
+        <w:rPr>
+          <w:sz w:val="48"/>
+          <w:szCs w:val="48"/>
+        </w:rPr>
+      </w:pPr>
+    </w:p>
+    <w:p>
+      <w:pPr>
+        <w:rPr>
+          <w:sz w:val="48"/>
+          <w:szCs w:val="48"/>
+        </w:rPr>
+      </w:pPr>
+      <w:r>
+        <w:rPr>
+          <w:sz w:val="48"/>
+          <w:szCs w:val="48"/>
+        </w:rPr>
+        <w:t>Bacciotti</w:t>
+      </w:r>
+    </w:p>
+    <w:p>
+      <w:pPr>
+        <w:rPr>
+          <w:sz w:val="48"/>
+          <w:szCs w:val="48"/>
+        </w:rPr>
+      </w:pPr>
+      <w:r>
+        <w:rPr>
+          <w:sz w:val="48"/>
+          <w:szCs w:val="48"/>
+        </w:rPr>
+        <w:t>Baciotti</w:t>
+      </w:r>
+    </w:p>
+    <w:p>
+      <w:pPr>
+        <w:rPr>
+          <w:sz w:val="48"/>
+          <w:szCs w:val="48"/>
+        </w:rPr>
+      </w:pPr>
+    </w:p>
+    <w:p>
+      <w:pPr>
+        <w:rPr>
+          <w:sz w:val="48"/>
+          <w:szCs w:val="48"/>
+        </w:rPr>
+      </w:pPr>
+      <w:r>
+        <w:rPr>
+          <w:sz w:val="48"/>
+          <w:szCs w:val="48"/>
+        </w:rPr>
+        <w:t xml:space="preserve">ATIVIDADE EXTRA: </w:t>
+      </w:r>
+    </w:p>
+    <w:p>
+      <w:pPr>
+        <w:rPr>
+          <w:sz w:val="48"/>
+          <w:szCs w:val="48"/>
+        </w:rPr>
+      </w:pPr>
+    </w:p>
+    <w:p>
+      <w:pPr>
+        <w:pStyle w:val="PargrafodaLista"/>
+        <w:numPr>
+          <w:ilvl w:val="0"/>
+          <w:numId w:val="2"/>
+        </w:numPr>
+        <w:rPr>
+          <w:sz w:val="48"/>
+          <w:szCs w:val="48"/>
+        </w:rPr>
+      </w:pPr>
+      <w:r>
+        <w:rPr>
+          <w:sz w:val="48"/>
+          <w:szCs w:val="48"/>
+        </w:rPr>
+        <w:lastRenderedPageBreak/>
+        <w:t xml:space="preserve">Testar, estudar e entender o programa Jogo da Velha. </w:t>
+      </w:r>
+      <w:r>
+        <w:rPr>
+          <w:sz w:val="48"/>
+          <w:szCs w:val="48"/>
+        </w:rPr>
+        <w:t>Realizar as melhorias pedidas no jogo.</w:t>
+      </w:r>
+    </w:p>
+    <w:p>
+      <w:pPr>
+        <w:rPr>
+          <w:sz w:val="48"/>
+          <w:szCs w:val="48"/>
+        </w:rPr>
+      </w:pPr>
+    </w:p>
+    <w:p>
+      <w:pPr>
+        <w:pStyle w:val="PargrafodaLista"/>
+        <w:numPr>
+          <w:ilvl w:val="0"/>
+          <w:numId w:val="2"/>
+        </w:numPr>
+        <w:rPr>
+          <w:sz w:val="48"/>
+          <w:szCs w:val="48"/>
+        </w:rPr>
+      </w:pPr>
+      <w:r>
+        <w:rPr>
+          <w:sz w:val="48"/>
+          <w:szCs w:val="48"/>
+        </w:rPr>
+        <w:t xml:space="preserve">Ao terminar enviar o link do jogo da velha pronto e funcionando dentro do Repl.it por </w:t>
+      </w:r>
+      <w:proofErr w:type="spellStart"/>
+      <w:r>
+        <w:rPr>
+          <w:sz w:val="48"/>
+          <w:szCs w:val="48"/>
+        </w:rPr>
+        <w:t>email</w:t>
+      </w:r>
+      <w:proofErr w:type="spellEnd"/>
+      <w:r>
+        <w:rPr>
+          <w:sz w:val="48"/>
+          <w:szCs w:val="48"/>
+        </w:rPr>
+        <w:t xml:space="preserve"> </w:t>
+      </w:r>
+      <w:hyperlink r:id="rId32" w:history="1">
+        <w:r>
+          <w:rPr>
+            <w:rStyle w:val="Hyperlink"/>
+            <w:sz w:val="48"/>
+            <w:szCs w:val="48"/>
+          </w:rPr>
+          <w:t>baciotti@gmail.com</w:t>
+        </w:r>
+      </w:hyperlink>
+    </w:p>
+    <w:p>
+      <w:pPr>
+        <w:rPr>
+          <w:sz w:val="48"/>
+          <w:szCs w:val="48"/>
+        </w:rPr>
+      </w:pPr>
+    </w:p>
+    <w:p>
+      <w:pPr>
+        <w:pStyle w:val="PargrafodaLista"/>
+        <w:numPr>
+          <w:ilvl w:val="0"/>
+          <w:numId w:val="2"/>
+        </w:numPr>
+        <w:rPr>
+          <w:sz w:val="48"/>
+          <w:szCs w:val="48"/>
+        </w:rPr>
+      </w:pPr>
+      <w:r>
+        <w:rPr>
+          <w:sz w:val="48"/>
+          <w:szCs w:val="48"/>
+        </w:rPr>
+        <w:t xml:space="preserve">Publicar no seu </w:t>
+      </w:r>
+      <w:proofErr w:type="spellStart"/>
+      <w:r>
+        <w:rPr>
+          <w:sz w:val="48"/>
+          <w:szCs w:val="48"/>
+        </w:rPr>
+        <w:t>github</w:t>
+      </w:r>
+      <w:proofErr w:type="spellEnd"/>
+      <w:r>
+        <w:rPr>
+          <w:sz w:val="48"/>
+          <w:szCs w:val="48"/>
+        </w:rPr>
+        <w:t xml:space="preserve"> o programa Jogo Da Velha!!!</w:t>
+      </w:r>
+    </w:p>
+    <w:p>
+      <w:pPr>
+        <w:pStyle w:val="PargrafodaLista"/>
+        <w:rPr>
+          <w:sz w:val="48"/>
+          <w:szCs w:val="48"/>
+        </w:rPr>
+      </w:pPr>
+    </w:p>
+    <w:p>
+      <w:pPr>
+        <w:rPr>
+          <w:sz w:val="48"/>
+          <w:szCs w:val="48"/>
+        </w:rPr>
+      </w:pPr>
+    </w:p>
+    <w:p>
+      <w:pPr>
+        <w:rPr>
+          <w:sz w:val="48"/>
+          <w:szCs w:val="48"/>
+        </w:rPr>
+      </w:pPr>
+      <w:r>
+        <w:rPr>
+          <w:sz w:val="48"/>
+          <w:szCs w:val="48"/>
+        </w:rPr>
+        <w:t>Valor: 0,0</w:t>
+      </w:r>
+    </w:p>
+    <w:p>
+      <w:pPr>
+        <w:rPr>
+          <w:sz w:val="48"/>
+          <w:szCs w:val="48"/>
+        </w:rPr>
+      </w:pPr>
+    </w:p>
+    <w:p>
+      <w:pPr>
+        <w:rPr>
+          <w:sz w:val="48"/>
+          <w:szCs w:val="48"/>
+        </w:rPr>
+      </w:pPr>
+      <w:r>
+        <w:rPr>
+          <w:sz w:val="48"/>
+          <w:szCs w:val="48"/>
+        </w:rPr>
+        <w:t>Observação: O conhecimento que você adquirir nessa atividade extra será exigido na prova!!</w:t>
+      </w:r>
+    </w:p>
+    <w:p>
+      <w:pPr>
+        <w:rPr>
+          <w:sz w:val="48"/>
+          <w:szCs w:val="48"/>
+        </w:rPr>
+      </w:pPr>
+    </w:p>
+    <w:p>
+      <w:pPr>
+        <w:rPr>
+          <w:sz w:val="48"/>
+          <w:szCs w:val="48"/>
+        </w:rPr>
+      </w:pPr>
+    </w:p>
+    <w:p>
+      <w:pPr>
+        <w:rPr>
+          <w:sz w:val="48"/>
+          <w:szCs w:val="48"/>
+        </w:rPr>
+      </w:pPr>
+    </w:p>
+    <w:p>
+      <w:pPr>
+        <w:rPr>
+          <w:sz w:val="48"/>
+          <w:szCs w:val="48"/>
+        </w:rPr>
+      </w:pPr>
+    </w:p>
+    <w:p>
+      <w:pPr>
+        <w:rPr>
+          <w:sz w:val="48"/>
+          <w:szCs w:val="48"/>
+        </w:rPr>
+      </w:pPr>
     </w:p>
     <w:sectPr>
       <w:pgSz w:w="11906" w:h="16838"/>
@@ -2610,6 +4654,95 @@
 <file path=word/numbering.xml><?xml version="1.0" encoding="utf-8"?>
 <w:numbering xmlns:wpc="http://schemas.microsoft.com/office/word/2010/wordprocessingCanvas" xmlns:cx="http://schemas.microsoft.com/office/drawing/2014/chartex" xmlns:cx1="http://schemas.microsoft.com/office/drawing/2015/9/8/chartex" xmlns:cx2="http://schemas.microsoft.com/office/drawing/2015/10/21/chartex" xmlns:cx3="http://schemas.microsoft.com/office/drawing/2016/5/9/chartex" xmlns:cx4="http://schemas.microsoft.com/office/drawing/2016/5/10/chartex" xmlns:cx5="http://schemas.microsoft.com/office/drawing/2016/5/11/chartex" xmlns:cx6="http://schemas.microsoft.com/office/drawing/2016/5/12/chartex" xmlns:cx7="http://schemas.microsoft.com/office/drawing/2016/5/13/chartex" xmlns:cx8="http://schemas.microsoft.com/office/drawing/2016/5/14/chartex" xmlns:mc="http://schemas.openxmlformats.org/markup-compatibility/2006" xmlns:aink="http://schemas.microsoft.com/office/drawing/2016/ink" xmlns:am3d="http://schemas.microsoft.com/office/drawing/2017/model3d" xmlns:o="urn:schemas-microsoft-com:office:office" xmlns:r="http://schemas.openxmlformats.org/officeDocument/2006/relationships" xmlns:m="http://schemas.openxmlformats.org/officeDocument/2006/math" xmlns:v="urn:schemas-microsoft-com:vml" xmlns:wp14="http://schemas.microsoft.com/office/word/2010/wordprocessingDrawing" xmlns:wp="http://schemas.openxmlformats.org/drawingml/2006/wordprocessingDrawing" xmlns:w10="urn:schemas-microsoft-com:office:word" xmlns:w="http://schemas.openxmlformats.org/wordprocessingml/2006/main" xmlns:w14="http://schemas.microsoft.com/office/word/2010/wordml" xmlns:w15="http://schemas.microsoft.com/office/word/2012/wordml" xmlns:w16cex="http://schemas.microsoft.com/office/word/2018/wordml/cex" xmlns:w16cid="http://schemas.microsoft.com/office/word/2016/wordml/cid" xmlns:w16="http://schemas.microsoft.com/office/word/2018/wordml" xmlns:w16se="http://schemas.microsoft.com/office/word/2015/wordml/symex" xmlns:wpg="http://schemas.microsoft.com/office/word/2010/wordprocessingGroup" xmlns:wpi="http://schemas.microsoft.com/office/word/2010/wordprocessingInk" xmlns:wne="http://schemas.microsoft.com/office/word/2006/wordml" xmlns:wps="http://schemas.microsoft.com/office/word/2010/wordprocessingShape" mc:Ignorable="w14 w15 w16se w16cid w16 w16cex wp14">
   <w:abstractNum w:abstractNumId="0" w15:restartNumberingAfterBreak="0">
+    <w:nsid w:val="284C367B"/>
+    <w:multiLevelType w:val="hybridMultilevel"/>
+    <w:tmpl w:val="E154D8A4"/>
+    <w:lvl w:ilvl="0" w:tplc="E83E2E8A">
+      <w:start w:val="1"/>
+      <w:numFmt w:val="decimal"/>
+      <w:lvlText w:val="%1)"/>
+      <w:lvlJc w:val="left"/>
+      <w:pPr>
+        <w:ind w:left="1080" w:hanging="720"/>
+      </w:pPr>
+      <w:rPr>
+        <w:rFonts w:hint="default"/>
+      </w:rPr>
+    </w:lvl>
+    <w:lvl w:ilvl="1" w:tplc="04160019" w:tentative="1">
+      <w:start w:val="1"/>
+      <w:numFmt w:val="lowerLetter"/>
+      <w:lvlText w:val="%2."/>
+      <w:lvlJc w:val="left"/>
+      <w:pPr>
+        <w:ind w:left="1440" w:hanging="360"/>
+      </w:pPr>
+    </w:lvl>
+    <w:lvl w:ilvl="2" w:tplc="0416001B" w:tentative="1">
+      <w:start w:val="1"/>
+      <w:numFmt w:val="lowerRoman"/>
+      <w:lvlText w:val="%3."/>
+      <w:lvlJc w:val="right"/>
+      <w:pPr>
+        <w:ind w:left="2160" w:hanging="180"/>
+      </w:pPr>
+    </w:lvl>
+    <w:lvl w:ilvl="3" w:tplc="0416000F" w:tentative="1">
+      <w:start w:val="1"/>
+      <w:numFmt w:val="decimal"/>
+      <w:lvlText w:val="%4."/>
+      <w:lvlJc w:val="left"/>
+      <w:pPr>
+        <w:ind w:left="2880" w:hanging="360"/>
+      </w:pPr>
+    </w:lvl>
+    <w:lvl w:ilvl="4" w:tplc="04160019" w:tentative="1">
+      <w:start w:val="1"/>
+      <w:numFmt w:val="lowerLetter"/>
+      <w:lvlText w:val="%5."/>
+      <w:lvlJc w:val="left"/>
+      <w:pPr>
+        <w:ind w:left="3600" w:hanging="360"/>
+      </w:pPr>
+    </w:lvl>
+    <w:lvl w:ilvl="5" w:tplc="0416001B" w:tentative="1">
+      <w:start w:val="1"/>
+      <w:numFmt w:val="lowerRoman"/>
+      <w:lvlText w:val="%6."/>
+      <w:lvlJc w:val="right"/>
+      <w:pPr>
+        <w:ind w:left="4320" w:hanging="180"/>
+      </w:pPr>
+    </w:lvl>
+    <w:lvl w:ilvl="6" w:tplc="0416000F" w:tentative="1">
+      <w:start w:val="1"/>
+      <w:numFmt w:val="decimal"/>
+      <w:lvlText w:val="%7."/>
+      <w:lvlJc w:val="left"/>
+      <w:pPr>
+        <w:ind w:left="5040" w:hanging="360"/>
+      </w:pPr>
+    </w:lvl>
+    <w:lvl w:ilvl="7" w:tplc="04160019" w:tentative="1">
+      <w:start w:val="1"/>
+      <w:numFmt w:val="lowerLetter"/>
+      <w:lvlText w:val="%8."/>
+      <w:lvlJc w:val="left"/>
+      <w:pPr>
+        <w:ind w:left="5760" w:hanging="360"/>
+      </w:pPr>
+    </w:lvl>
+    <w:lvl w:ilvl="8" w:tplc="0416001B" w:tentative="1">
+      <w:start w:val="1"/>
+      <w:numFmt w:val="lowerRoman"/>
+      <w:lvlText w:val="%9."/>
+      <w:lvlJc w:val="right"/>
+      <w:pPr>
+        <w:ind w:left="6480" w:hanging="180"/>
+      </w:pPr>
+    </w:lvl>
+  </w:abstractNum>
+  <w:abstractNum w:abstractNumId="1" w15:restartNumberingAfterBreak="0">
     <w:nsid w:val="37CB36D3"/>
     <w:multiLevelType w:val="hybridMultilevel"/>
     <w:tmpl w:val="6C124682"/>
@@ -2722,6 +4855,9 @@
     </w:lvl>
   </w:abstractNum>
   <w:num w:numId="1">
+    <w:abstractNumId w:val="1"/>
+  </w:num>
+  <w:num w:numId="2">
     <w:abstractNumId w:val="0"/>
   </w:num>
 </w:numbering>
@@ -3183,6 +5319,18 @@
       <w:shd w:val="clear" w:color="auto" w:fill="E1DFDD"/>
     </w:rPr>
   </w:style>
+  <w:style w:type="character" w:styleId="HiperlinkVisitado">
+    <w:name w:val="FollowedHyperlink"/>
+    <w:basedOn w:val="Fontepargpadro"/>
+    <w:uiPriority w:val="99"/>
+    <w:semiHidden/>
+    <w:unhideWhenUsed/>
+    <w:rsid w:val="00017BEE"/>
+    <w:rPr>
+      <w:color w:val="954F72" w:themeColor="followedHyperlink"/>
+      <w:u w:val="single"/>
+    </w:rPr>
+  </w:style>
 </w:styles>
 </file>
 

</xml_diff>